<commit_message>
Modification du brouillon-rapport et du diagramme
</commit_message>
<xml_diff>
--- a/Documents/rapport_web_tempo.docx
+++ b/Documents/rapport_web_tempo.docx
@@ -104,36 +104,36 @@
       <w:pPr>
         <w:jc w:val="center"/>
         <w:rPr>
-          <w:rFonts w:ascii="Arial" w:hAnsi="Arial" w:cs="Arial"/>
-          <w:b/>
-          <w:color w:val="000000" w:themeColor="text1"/>
-          <w:sz w:val="40"/>
-        </w:rPr>
-      </w:pPr>
-      <w:r>
-        <w:rPr>
-          <w:rFonts w:ascii="Arial" w:hAnsi="Arial" w:cs="Arial"/>
-          <w:b/>
-          <w:color w:val="000000" w:themeColor="text1"/>
-          <w:sz w:val="40"/>
+          <w:rFonts w:ascii="Times New Roman" w:hAnsi="Times New Roman" w:cs="Times New Roman"/>
+          <w:b/>
+          <w:color w:val="000000" w:themeColor="text1"/>
+          <w:sz w:val="44"/>
+        </w:rPr>
+      </w:pPr>
+      <w:r>
+        <w:rPr>
+          <w:rFonts w:ascii="Times New Roman" w:hAnsi="Times New Roman" w:cs="Times New Roman"/>
+          <w:b/>
+          <w:color w:val="000000" w:themeColor="text1"/>
+          <w:sz w:val="44"/>
         </w:rPr>
         <w:t>Rapport du p</w:t>
       </w:r>
       <w:r>
         <w:rPr>
-          <w:rFonts w:ascii="Arial" w:hAnsi="Arial" w:cs="Arial"/>
-          <w:b/>
-          <w:color w:val="000000" w:themeColor="text1"/>
-          <w:sz w:val="40"/>
+          <w:rFonts w:ascii="Times New Roman" w:hAnsi="Times New Roman" w:cs="Times New Roman"/>
+          <w:b/>
+          <w:color w:val="000000" w:themeColor="text1"/>
+          <w:sz w:val="44"/>
         </w:rPr>
         <w:t xml:space="preserve">rojet </w:t>
       </w:r>
       <w:r>
         <w:rPr>
-          <w:rFonts w:ascii="Arial" w:hAnsi="Arial" w:cs="Arial"/>
-          <w:b/>
-          <w:color w:val="000000" w:themeColor="text1"/>
-          <w:sz w:val="40"/>
+          <w:rFonts w:ascii="Times New Roman" w:hAnsi="Times New Roman" w:cs="Times New Roman"/>
+          <w:b/>
+          <w:color w:val="000000" w:themeColor="text1"/>
+          <w:sz w:val="44"/>
         </w:rPr>
         <w:t>de LTW2</w:t>
       </w:r>
@@ -142,20 +142,20 @@
       <w:pPr>
         <w:jc w:val="center"/>
         <w:rPr>
-          <w:rFonts w:ascii="Arial" w:hAnsi="Arial" w:cs="Arial"/>
+          <w:rFonts w:ascii="Times New Roman" w:hAnsi="Times New Roman" w:cs="Times New Roman"/>
           <w:b/>
           <w:i/>
           <w:color w:val="000000" w:themeColor="text1"/>
-          <w:sz w:val="40"/>
-        </w:rPr>
-      </w:pPr>
-      <w:r>
-        <w:rPr>
-          <w:rFonts w:ascii="Arial" w:hAnsi="Arial" w:cs="Arial"/>
+          <w:sz w:val="44"/>
+        </w:rPr>
+      </w:pPr>
+      <w:r>
+        <w:rPr>
+          <w:rFonts w:ascii="Times New Roman" w:hAnsi="Times New Roman" w:cs="Times New Roman"/>
           <w:b/>
           <w:i/>
           <w:color w:val="000000" w:themeColor="text1"/>
-          <w:sz w:val="40"/>
+          <w:sz w:val="44"/>
         </w:rPr>
         <w:t>Share The Sound</w:t>
       </w:r>
@@ -241,14 +241,14 @@
       <w:pPr>
         <w:jc w:val="center"/>
         <w:rPr>
-          <w:rFonts w:ascii="Arial" w:hAnsi="Arial" w:cs="Arial"/>
-          <w:color w:val="000000" w:themeColor="text1"/>
-          <w:sz w:val="24"/>
-        </w:rPr>
-      </w:pPr>
-      <w:r>
-        <w:rPr>
-          <w:rFonts w:ascii="Arial" w:hAnsi="Arial" w:cs="Arial"/>
+          <w:rFonts w:ascii="Times New Roman" w:hAnsi="Times New Roman" w:cs="Times New Roman"/>
+          <w:color w:val="000000" w:themeColor="text1"/>
+          <w:sz w:val="24"/>
+        </w:rPr>
+      </w:pPr>
+      <w:r>
+        <w:rPr>
+          <w:rFonts w:ascii="Times New Roman" w:hAnsi="Times New Roman" w:cs="Times New Roman"/>
           <w:b/>
           <w:color w:val="000000" w:themeColor="text1"/>
           <w:sz w:val="24"/>
@@ -257,7 +257,7 @@
       </w:r>
       <w:r>
         <w:rPr>
-          <w:rFonts w:ascii="Arial" w:hAnsi="Arial" w:cs="Arial"/>
+          <w:rFonts w:ascii="Times New Roman" w:hAnsi="Times New Roman" w:cs="Times New Roman"/>
           <w:color w:val="000000" w:themeColor="text1"/>
           <w:sz w:val="24"/>
         </w:rPr>
@@ -268,14 +268,14 @@
       <w:pPr>
         <w:jc w:val="center"/>
         <w:rPr>
-          <w:rFonts w:ascii="Arial" w:hAnsi="Arial" w:cs="Arial"/>
-          <w:color w:val="000000" w:themeColor="text1"/>
-          <w:sz w:val="24"/>
-        </w:rPr>
-      </w:pPr>
-      <w:r>
-        <w:rPr>
-          <w:rFonts w:ascii="Arial" w:hAnsi="Arial" w:cs="Arial"/>
+          <w:rFonts w:ascii="Times New Roman" w:hAnsi="Times New Roman" w:cs="Times New Roman"/>
+          <w:color w:val="000000" w:themeColor="text1"/>
+          <w:sz w:val="24"/>
+        </w:rPr>
+      </w:pPr>
+      <w:r>
+        <w:rPr>
+          <w:rFonts w:ascii="Times New Roman" w:hAnsi="Times New Roman" w:cs="Times New Roman"/>
           <w:b/>
           <w:color w:val="000000" w:themeColor="text1"/>
           <w:sz w:val="24"/>
@@ -284,7 +284,7 @@
       </w:r>
       <w:r>
         <w:rPr>
-          <w:rFonts w:ascii="Arial" w:hAnsi="Arial" w:cs="Arial"/>
+          <w:rFonts w:ascii="Times New Roman" w:hAnsi="Times New Roman" w:cs="Times New Roman"/>
           <w:color w:val="000000" w:themeColor="text1"/>
           <w:sz w:val="24"/>
         </w:rPr>
@@ -295,14 +295,14 @@
       <w:pPr>
         <w:jc w:val="center"/>
         <w:rPr>
-          <w:rFonts w:ascii="Arial" w:hAnsi="Arial" w:cs="Arial"/>
-          <w:color w:val="000000" w:themeColor="text1"/>
-          <w:sz w:val="24"/>
-        </w:rPr>
-      </w:pPr>
-      <w:r>
-        <w:rPr>
-          <w:rFonts w:ascii="Arial" w:hAnsi="Arial" w:cs="Arial"/>
+          <w:rFonts w:ascii="Times New Roman" w:hAnsi="Times New Roman" w:cs="Times New Roman"/>
+          <w:color w:val="000000" w:themeColor="text1"/>
+          <w:sz w:val="24"/>
+        </w:rPr>
+      </w:pPr>
+      <w:r>
+        <w:rPr>
+          <w:rFonts w:ascii="Times New Roman" w:hAnsi="Times New Roman" w:cs="Times New Roman"/>
           <w:b/>
           <w:color w:val="000000" w:themeColor="text1"/>
           <w:sz w:val="24"/>
@@ -311,7 +311,7 @@
       </w:r>
       <w:r>
         <w:rPr>
-          <w:rFonts w:ascii="Arial" w:hAnsi="Arial" w:cs="Arial"/>
+          <w:rFonts w:ascii="Times New Roman" w:hAnsi="Times New Roman" w:cs="Times New Roman"/>
           <w:color w:val="000000" w:themeColor="text1"/>
           <w:sz w:val="24"/>
         </w:rPr>
@@ -324,96 +324,96 @@
           <w:tab w:val="left" w:pos="5190"/>
         </w:tabs>
         <w:rPr>
+          <w:rFonts w:ascii="Times New Roman" w:hAnsi="Times New Roman" w:cs="Times New Roman"/>
+          <w:color w:val="000000" w:themeColor="text1"/>
+        </w:rPr>
+      </w:pPr>
+      <w:r>
+        <w:rPr>
+          <w:rFonts w:ascii="Times New Roman" w:hAnsi="Times New Roman" w:cs="Times New Roman"/>
+          <w:color w:val="000000" w:themeColor="text1"/>
+        </w:rPr>
+        <w:tab/>
+      </w:r>
+    </w:p>
+    <w:p>
+      <w:pPr>
+        <w:jc w:val="center"/>
+        <w:rPr>
+          <w:rFonts w:ascii="Times New Roman" w:hAnsi="Times New Roman" w:cs="Times New Roman"/>
+          <w:color w:val="000000" w:themeColor="text1"/>
+        </w:rPr>
+      </w:pPr>
+    </w:p>
+    <w:p>
+      <w:pPr>
+        <w:jc w:val="center"/>
+        <w:rPr>
+          <w:rFonts w:ascii="Times New Roman" w:hAnsi="Times New Roman" w:cs="Times New Roman"/>
+          <w:color w:val="000000" w:themeColor="text1"/>
+        </w:rPr>
+      </w:pPr>
+    </w:p>
+    <w:p>
+      <w:pPr>
+        <w:jc w:val="center"/>
+        <w:rPr>
+          <w:rFonts w:ascii="Times New Roman" w:hAnsi="Times New Roman" w:cs="Times New Roman"/>
+          <w:color w:val="000000" w:themeColor="text1"/>
+        </w:rPr>
+      </w:pPr>
+    </w:p>
+    <w:p>
+      <w:pPr>
+        <w:jc w:val="center"/>
+        <w:rPr>
+          <w:rFonts w:ascii="Times New Roman" w:hAnsi="Times New Roman" w:cs="Times New Roman"/>
+          <w:color w:val="000000" w:themeColor="text1"/>
+        </w:rPr>
+      </w:pPr>
+    </w:p>
+    <w:p>
+      <w:pPr>
+        <w:rPr>
+          <w:rFonts w:ascii="Times New Roman" w:hAnsi="Times New Roman" w:cs="Times New Roman"/>
+          <w:color w:val="000000" w:themeColor="text1"/>
+        </w:rPr>
+      </w:pPr>
+    </w:p>
+    <w:p>
+      <w:pPr>
+        <w:jc w:val="center"/>
+        <w:rPr>
+          <w:rFonts w:ascii="Times New Roman" w:hAnsi="Times New Roman" w:cs="Times New Roman"/>
+          <w:color w:val="000000" w:themeColor="text1"/>
+        </w:rPr>
+      </w:pPr>
+      <w:r>
+        <w:rPr>
+          <w:rFonts w:ascii="Times New Roman" w:hAnsi="Times New Roman" w:cs="Times New Roman"/>
+          <w:color w:val="000000" w:themeColor="text1"/>
+        </w:rPr>
+        <w:t>LTW2 – Enseignants :</w:t>
+      </w:r>
+      <w:r>
+        <w:rPr>
+          <w:rFonts w:ascii="Times New Roman" w:hAnsi="Times New Roman" w:cs="Times New Roman"/>
+          <w:color w:val="000000" w:themeColor="text1"/>
+        </w:rPr>
+        <w:t xml:space="preserve"> ATENCIA Manuel &amp; ESPINOSA Javier</w:t>
+      </w:r>
+    </w:p>
+    <w:p>
+      <w:pPr>
+        <w:jc w:val="center"/>
+        <w:rPr>
           <w:rFonts w:ascii="Arial" w:hAnsi="Arial" w:cs="Arial"/>
           <w:color w:val="000000" w:themeColor="text1"/>
         </w:rPr>
       </w:pPr>
       <w:r>
         <w:rPr>
-          <w:rFonts w:ascii="Arial" w:hAnsi="Arial" w:cs="Arial"/>
-          <w:color w:val="000000" w:themeColor="text1"/>
-        </w:rPr>
-        <w:tab/>
-      </w:r>
-    </w:p>
-    <w:p>
-      <w:pPr>
-        <w:jc w:val="center"/>
-        <w:rPr>
-          <w:rFonts w:ascii="Arial" w:hAnsi="Arial" w:cs="Arial"/>
-          <w:color w:val="000000" w:themeColor="text1"/>
-        </w:rPr>
-      </w:pPr>
-    </w:p>
-    <w:p>
-      <w:pPr>
-        <w:jc w:val="center"/>
-        <w:rPr>
-          <w:rFonts w:ascii="Arial" w:hAnsi="Arial" w:cs="Arial"/>
-          <w:color w:val="000000" w:themeColor="text1"/>
-        </w:rPr>
-      </w:pPr>
-    </w:p>
-    <w:p>
-      <w:pPr>
-        <w:jc w:val="center"/>
-        <w:rPr>
-          <w:rFonts w:ascii="Arial" w:hAnsi="Arial" w:cs="Arial"/>
-          <w:color w:val="000000" w:themeColor="text1"/>
-        </w:rPr>
-      </w:pPr>
-    </w:p>
-    <w:p>
-      <w:pPr>
-        <w:jc w:val="center"/>
-        <w:rPr>
-          <w:rFonts w:ascii="Arial" w:hAnsi="Arial" w:cs="Arial"/>
-          <w:color w:val="000000" w:themeColor="text1"/>
-        </w:rPr>
-      </w:pPr>
-    </w:p>
-    <w:p>
-      <w:pPr>
-        <w:rPr>
-          <w:rFonts w:ascii="Arial" w:hAnsi="Arial" w:cs="Arial"/>
-          <w:color w:val="000000" w:themeColor="text1"/>
-        </w:rPr>
-      </w:pPr>
-    </w:p>
-    <w:p>
-      <w:pPr>
-        <w:jc w:val="center"/>
-        <w:rPr>
-          <w:rFonts w:ascii="Arial" w:hAnsi="Arial" w:cs="Arial"/>
-          <w:color w:val="000000" w:themeColor="text1"/>
-        </w:rPr>
-      </w:pPr>
-      <w:r>
-        <w:rPr>
-          <w:rFonts w:ascii="Arial" w:hAnsi="Arial" w:cs="Arial"/>
-          <w:color w:val="000000" w:themeColor="text1"/>
-        </w:rPr>
-        <w:t>LTW2 – Enseignants :</w:t>
-      </w:r>
-      <w:r>
-        <w:rPr>
-          <w:rFonts w:ascii="Arial" w:hAnsi="Arial" w:cs="Arial"/>
-          <w:color w:val="000000" w:themeColor="text1"/>
-        </w:rPr>
-        <w:t xml:space="preserve"> ATENCIA Manuel &amp; ESPINOSA Javier</w:t>
-      </w:r>
-    </w:p>
-    <w:p>
-      <w:pPr>
-        <w:jc w:val="center"/>
-        <w:rPr>
-          <w:rFonts w:ascii="Arial" w:hAnsi="Arial" w:cs="Arial"/>
-          <w:color w:val="000000" w:themeColor="text1"/>
-        </w:rPr>
-      </w:pPr>
-      <w:r>
-        <w:rPr>
-          <w:rFonts w:ascii="Arial" w:hAnsi="Arial" w:cs="Arial"/>
+          <w:rFonts w:ascii="Times New Roman" w:hAnsi="Times New Roman" w:cs="Times New Roman"/>
           <w:color w:val="000000" w:themeColor="text1"/>
         </w:rPr>
         <w:t>Année universitaire : 2014-2015</w:t>
@@ -519,13 +519,12 @@
             </w:rPr>
             <w:fldChar w:fldCharType="separate"/>
           </w:r>
-          <w:hyperlink w:anchor="_Toc417058949" w:history="1">
+          <w:hyperlink w:anchor="_Toc417248553" w:history="1">
             <w:r>
               <w:rPr>
                 <w:rStyle w:val="Lienhypertexte"/>
                 <w:b/>
                 <w:noProof/>
-                <w:lang w:val="en-US"/>
               </w:rPr>
               <w:t>Introduction</w:t>
             </w:r>
@@ -548,7 +547,7 @@
                 <w:noProof/>
                 <w:webHidden/>
               </w:rPr>
-              <w:instrText xml:space="preserve"> PAGEREF _Toc417058949 \h </w:instrText>
+              <w:instrText xml:space="preserve"> PAGEREF _Toc417248553 \h </w:instrText>
             </w:r>
             <w:r>
               <w:rPr>
@@ -590,7 +589,7 @@
               <w:noProof/>
             </w:rPr>
           </w:pPr>
-          <w:hyperlink w:anchor="_Toc417058950" w:history="1">
+          <w:hyperlink w:anchor="_Toc417248554" w:history="1">
             <w:r>
               <w:rPr>
                 <w:rStyle w:val="Lienhypertexte"/>
@@ -644,7 +643,7 @@
                 <w:noProof/>
                 <w:webHidden/>
               </w:rPr>
-              <w:instrText xml:space="preserve"> PAGEREF _Toc417058950 \h </w:instrText>
+              <w:instrText xml:space="preserve"> PAGEREF _Toc417248554 \h </w:instrText>
             </w:r>
             <w:r>
               <w:rPr>
@@ -685,23 +684,14 @@
               <w:noProof/>
             </w:rPr>
           </w:pPr>
-          <w:hyperlink w:anchor="_Toc417058951" w:history="1">
+          <w:hyperlink w:anchor="_Toc417248555" w:history="1">
             <w:r>
               <w:rPr>
                 <w:rStyle w:val="Lienhypertexte"/>
                 <w:b/>
                 <w:noProof/>
               </w:rPr>
-              <w:t xml:space="preserve">I.1. Description du </w:t>
-            </w:r>
-            <w:r>
-              <w:rPr>
-                <w:rStyle w:val="Lienhypertexte"/>
-                <w:b/>
-                <w:i/>
-                <w:noProof/>
-              </w:rPr>
-              <w:t>player</w:t>
+              <w:t>I.1. Description de l’application</w:t>
             </w:r>
             <w:r>
               <w:rPr>
@@ -722,7 +712,7 @@
                 <w:noProof/>
                 <w:webHidden/>
               </w:rPr>
-              <w:instrText xml:space="preserve"> PAGEREF _Toc417058951 \h </w:instrText>
+              <w:instrText xml:space="preserve"> PAGEREF _Toc417248555 \h </w:instrText>
             </w:r>
             <w:r>
               <w:rPr>
@@ -763,7 +753,7 @@
               <w:noProof/>
             </w:rPr>
           </w:pPr>
-          <w:hyperlink w:anchor="_Toc417058952" w:history="1">
+          <w:hyperlink w:anchor="_Toc417248556" w:history="1">
             <w:r>
               <w:rPr>
                 <w:rStyle w:val="Lienhypertexte"/>
@@ -791,7 +781,7 @@
                 <w:noProof/>
                 <w:webHidden/>
               </w:rPr>
-              <w:instrText xml:space="preserve"> PAGEREF _Toc417058952 \h </w:instrText>
+              <w:instrText xml:space="preserve"> PAGEREF _Toc417248556 \h </w:instrText>
             </w:r>
             <w:r>
               <w:rPr>
@@ -832,14 +822,14 @@
               <w:noProof/>
             </w:rPr>
           </w:pPr>
-          <w:hyperlink w:anchor="_Toc417058953" w:history="1">
+          <w:hyperlink w:anchor="_Toc417248557" w:history="1">
             <w:r>
               <w:rPr>
                 <w:rStyle w:val="Lienhypertexte"/>
                 <w:b/>
                 <w:noProof/>
               </w:rPr>
-              <w:t>I.3. Synchronisation des chansons</w:t>
+              <w:t>I.3. Synchronisation des chansons et système de votes</w:t>
             </w:r>
             <w:r>
               <w:rPr>
@@ -860,7 +850,7 @@
                 <w:noProof/>
                 <w:webHidden/>
               </w:rPr>
-              <w:instrText xml:space="preserve"> PAGEREF _Toc417058953 \h </w:instrText>
+              <w:instrText xml:space="preserve"> PAGEREF _Toc417248557 \h </w:instrText>
             </w:r>
             <w:r>
               <w:rPr>
@@ -902,7 +892,7 @@
               <w:noProof/>
             </w:rPr>
           </w:pPr>
-          <w:hyperlink w:anchor="_Toc417058954" w:history="1">
+          <w:hyperlink w:anchor="_Toc417248558" w:history="1">
             <w:r>
               <w:rPr>
                 <w:rStyle w:val="Lienhypertexte"/>
@@ -944,7 +934,7 @@
                 <w:noProof/>
                 <w:webHidden/>
               </w:rPr>
-              <w:instrText xml:space="preserve"> PAGEREF _Toc417058954 \h </w:instrText>
+              <w:instrText xml:space="preserve"> PAGEREF _Toc417248558 \h </w:instrText>
             </w:r>
             <w:r>
               <w:rPr>
@@ -985,7 +975,7 @@
               <w:noProof/>
             </w:rPr>
           </w:pPr>
-          <w:hyperlink w:anchor="_Toc417058955" w:history="1">
+          <w:hyperlink w:anchor="_Toc417248559" w:history="1">
             <w:r>
               <w:rPr>
                 <w:rStyle w:val="Lienhypertexte"/>
@@ -1013,7 +1003,7 @@
                 <w:noProof/>
                 <w:webHidden/>
               </w:rPr>
-              <w:instrText xml:space="preserve"> PAGEREF _Toc417058955 \h </w:instrText>
+              <w:instrText xml:space="preserve"> PAGEREF _Toc417248559 \h </w:instrText>
             </w:r>
             <w:r>
               <w:rPr>
@@ -1054,7 +1044,7 @@
               <w:noProof/>
             </w:rPr>
           </w:pPr>
-          <w:hyperlink w:anchor="_Toc417058956" w:history="1">
+          <w:hyperlink w:anchor="_Toc417248560" w:history="1">
             <w:r>
               <w:rPr>
                 <w:rStyle w:val="Lienhypertexte"/>
@@ -1082,7 +1072,7 @@
                 <w:noProof/>
                 <w:webHidden/>
               </w:rPr>
-              <w:instrText xml:space="preserve"> PAGEREF _Toc417058956 \h </w:instrText>
+              <w:instrText xml:space="preserve"> PAGEREF _Toc417248560 \h </w:instrText>
             </w:r>
             <w:r>
               <w:rPr>
@@ -1102,7 +1092,7 @@
                 <w:noProof/>
                 <w:webHidden/>
               </w:rPr>
-              <w:t>4</w:t>
+              <w:t>5</w:t>
             </w:r>
             <w:r>
               <w:rPr>
@@ -1124,7 +1114,7 @@
               <w:noProof/>
             </w:rPr>
           </w:pPr>
-          <w:hyperlink w:anchor="_Toc417058957" w:history="1">
+          <w:hyperlink w:anchor="_Toc417248561" w:history="1">
             <w:r>
               <w:rPr>
                 <w:rStyle w:val="Lienhypertexte"/>
@@ -1166,7 +1156,7 @@
                 <w:noProof/>
                 <w:webHidden/>
               </w:rPr>
-              <w:instrText xml:space="preserve"> PAGEREF _Toc417058957 \h </w:instrText>
+              <w:instrText xml:space="preserve"> PAGEREF _Toc417248561 \h </w:instrText>
             </w:r>
             <w:r>
               <w:rPr>
@@ -1186,7 +1176,7 @@
                 <w:noProof/>
                 <w:webHidden/>
               </w:rPr>
-              <w:t>4</w:t>
+              <w:t>5</w:t>
             </w:r>
             <w:r>
               <w:rPr>
@@ -1208,7 +1198,7 @@
               <w:noProof/>
             </w:rPr>
           </w:pPr>
-          <w:hyperlink w:anchor="_Toc417058958" w:history="1">
+          <w:hyperlink w:anchor="_Toc417248562" w:history="1">
             <w:r>
               <w:rPr>
                 <w:rStyle w:val="Lienhypertexte"/>
@@ -1250,7 +1240,7 @@
                 <w:noProof/>
                 <w:webHidden/>
               </w:rPr>
-              <w:instrText xml:space="preserve"> PAGEREF _Toc417058958 \h </w:instrText>
+              <w:instrText xml:space="preserve"> PAGEREF _Toc417248562 \h </w:instrText>
             </w:r>
             <w:r>
               <w:rPr>
@@ -1270,7 +1260,7 @@
                 <w:noProof/>
                 <w:webHidden/>
               </w:rPr>
-              <w:t>4</w:t>
+              <w:t>5</w:t>
             </w:r>
             <w:r>
               <w:rPr>
@@ -1291,7 +1281,7 @@
               <w:noProof/>
             </w:rPr>
           </w:pPr>
-          <w:hyperlink w:anchor="_Toc417058959" w:history="1">
+          <w:hyperlink w:anchor="_Toc417248563" w:history="1">
             <w:r>
               <w:rPr>
                 <w:rStyle w:val="Lienhypertexte"/>
@@ -1319,7 +1309,7 @@
                 <w:noProof/>
                 <w:webHidden/>
               </w:rPr>
-              <w:instrText xml:space="preserve"> PAGEREF _Toc417058959 \h </w:instrText>
+              <w:instrText xml:space="preserve"> PAGEREF _Toc417248563 \h </w:instrText>
             </w:r>
             <w:r>
               <w:rPr>
@@ -1339,7 +1329,7 @@
                 <w:noProof/>
                 <w:webHidden/>
               </w:rPr>
-              <w:t>5</w:t>
+              <w:t>6</w:t>
             </w:r>
             <w:r>
               <w:rPr>
@@ -1360,7 +1350,7 @@
               <w:noProof/>
             </w:rPr>
           </w:pPr>
-          <w:hyperlink w:anchor="_Toc417058960" w:history="1">
+          <w:hyperlink w:anchor="_Toc417248564" w:history="1">
             <w:r>
               <w:rPr>
                 <w:rStyle w:val="Lienhypertexte"/>
@@ -1388,7 +1378,7 @@
                 <w:noProof/>
                 <w:webHidden/>
               </w:rPr>
-              <w:instrText xml:space="preserve"> PAGEREF _Toc417058960 \h </w:instrText>
+              <w:instrText xml:space="preserve"> PAGEREF _Toc417248564 \h </w:instrText>
             </w:r>
             <w:r>
               <w:rPr>
@@ -1408,7 +1398,7 @@
                 <w:noProof/>
                 <w:webHidden/>
               </w:rPr>
-              <w:t>6</w:t>
+              <w:t>7</w:t>
             </w:r>
             <w:r>
               <w:rPr>
@@ -1460,7 +1450,7 @@
           <w:color w:val="000000" w:themeColor="text1"/>
         </w:rPr>
       </w:pPr>
-      <w:bookmarkStart w:id="0" w:name="_Toc417058949"/>
+      <w:bookmarkStart w:id="0" w:name="_Toc417248553"/>
       <w:r>
         <w:rPr>
           <w:b/>
@@ -1483,13 +1473,6 @@
       </w:pPr>
       <w:r>
         <w:rPr>
-          <w:rFonts w:ascii="Arial" w:hAnsi="Arial" w:cs="Arial"/>
-          <w:color w:val="000000" w:themeColor="text1"/>
-        </w:rPr>
-        <w:tab/>
-      </w:r>
-      <w:r>
-        <w:rPr>
           <w:rFonts w:ascii="Times New Roman" w:hAnsi="Times New Roman" w:cs="Times New Roman"/>
           <w:color w:val="000000" w:themeColor="text1"/>
           <w:sz w:val="24"/>
@@ -1603,19 +1586,19 @@
           <w:color w:val="000000" w:themeColor="text1"/>
           <w:sz w:val="24"/>
         </w:rPr>
-        <w:tab/>
-      </w:r>
-      <w:r>
-        <w:rPr>
-          <w:rFonts w:ascii="Times New Roman" w:hAnsi="Times New Roman" w:cs="Times New Roman"/>
-          <w:color w:val="000000" w:themeColor="text1"/>
-          <w:sz w:val="24"/>
-        </w:rPr>
         <w:t xml:space="preserve">Afin de mener bien ce travail, nous nous sommes basés sur la description du projet fourni à son démarrage. Notre conception est issue de l’architecture 3-tiers, y compris le client, le serveur et la base de données. L’application doit être capable de fonctionner comme une radio. C’est-à-dire que la musique se lance automatiquement en fonction du nombre de votes pour chaque chanson (celle qui a le plus de votes sera la chanson suivante). En plus du système de votes, deux interfaces sont attendues : </w:t>
       </w:r>
       <w:r>
         <w:rPr>
           <w:rFonts w:ascii="Times New Roman" w:hAnsi="Times New Roman" w:cs="Times New Roman"/>
+          <w:color w:val="000000" w:themeColor="text1"/>
+          <w:sz w:val="24"/>
+        </w:rPr>
+        <w:t>« </w:t>
+      </w:r>
+      <w:r>
+        <w:rPr>
+          <w:rFonts w:ascii="Times New Roman" w:hAnsi="Times New Roman" w:cs="Times New Roman"/>
           <w:i/>
           <w:color w:val="000000" w:themeColor="text1"/>
           <w:sz w:val="24"/>
@@ -1625,6 +1608,15 @@
       <w:r>
         <w:rPr>
           <w:rFonts w:ascii="Times New Roman" w:hAnsi="Times New Roman" w:cs="Times New Roman"/>
+          <w:i/>
+          <w:color w:val="000000" w:themeColor="text1"/>
+          <w:sz w:val="24"/>
+        </w:rPr>
+        <w:t> »</w:t>
+      </w:r>
+      <w:r>
+        <w:rPr>
+          <w:rFonts w:ascii="Times New Roman" w:hAnsi="Times New Roman" w:cs="Times New Roman"/>
           <w:color w:val="000000" w:themeColor="text1"/>
           <w:sz w:val="24"/>
         </w:rPr>
@@ -1633,11 +1625,28 @@
       <w:r>
         <w:rPr>
           <w:rFonts w:ascii="Times New Roman" w:hAnsi="Times New Roman" w:cs="Times New Roman"/>
+          <w:color w:val="000000" w:themeColor="text1"/>
+          <w:sz w:val="24"/>
+        </w:rPr>
+        <w:t>« </w:t>
+      </w:r>
+      <w:r>
+        <w:rPr>
+          <w:rFonts w:ascii="Times New Roman" w:hAnsi="Times New Roman" w:cs="Times New Roman"/>
           <w:i/>
           <w:color w:val="000000" w:themeColor="text1"/>
           <w:sz w:val="24"/>
         </w:rPr>
         <w:t>catalogue</w:t>
+      </w:r>
+      <w:r>
+        <w:rPr>
+          <w:rFonts w:ascii="Times New Roman" w:hAnsi="Times New Roman" w:cs="Times New Roman"/>
+          <w:i/>
+          <w:color w:val="000000" w:themeColor="text1"/>
+          <w:sz w:val="24"/>
+        </w:rPr>
+        <w:t> »</w:t>
       </w:r>
       <w:r>
         <w:rPr>
@@ -1658,14 +1667,6 @@
           <w:sz w:val="24"/>
         </w:rPr>
       </w:pPr>
-      <w:r>
-        <w:rPr>
-          <w:rFonts w:ascii="Times New Roman" w:hAnsi="Times New Roman" w:cs="Times New Roman"/>
-          <w:color w:val="000000" w:themeColor="text1"/>
-          <w:sz w:val="24"/>
-        </w:rPr>
-        <w:tab/>
-      </w:r>
       <w:r>
         <w:rPr>
           <w:rFonts w:ascii="Times New Roman" w:hAnsi="Times New Roman" w:cs="Times New Roman"/>
@@ -1720,7 +1721,7 @@
           <w:lang w:val="en-US"/>
         </w:rPr>
       </w:pPr>
-      <w:bookmarkStart w:id="1" w:name="_Toc417058950"/>
+      <w:bookmarkStart w:id="1" w:name="_Toc417248554"/>
       <w:r>
         <w:rPr>
           <w:b/>
@@ -1766,7 +1767,7 @@
           <w:sz w:val="24"/>
         </w:rPr>
       </w:pPr>
-      <w:bookmarkStart w:id="2" w:name="_Toc417058951"/>
+      <w:bookmarkStart w:id="2" w:name="_Toc417248555"/>
       <w:r>
         <w:rPr>
           <w:b/>
@@ -1781,32 +1782,128 @@
           <w:color w:val="000000" w:themeColor="text1"/>
           <w:sz w:val="24"/>
         </w:rPr>
-        <w:t xml:space="preserve">du </w:t>
-      </w:r>
-      <w:r>
-        <w:rPr>
-          <w:b/>
+        <w:t>d</w:t>
+      </w:r>
+      <w:r>
+        <w:rPr>
+          <w:b/>
+          <w:color w:val="000000" w:themeColor="text1"/>
+          <w:sz w:val="24"/>
+        </w:rPr>
+        <w:t>e l’application</w:t>
+      </w:r>
+      <w:bookmarkEnd w:id="2"/>
+    </w:p>
+    <w:p>
+      <w:pPr>
+        <w:spacing w:before="120" w:after="120" w:line="360" w:lineRule="auto"/>
+        <w:jc w:val="both"/>
+        <w:rPr>
+          <w:rFonts w:ascii="Times New Roman" w:hAnsi="Times New Roman" w:cs="Times New Roman"/>
+          <w:b/>
+          <w:color w:val="000000" w:themeColor="text1"/>
+          <w:sz w:val="24"/>
+        </w:rPr>
+      </w:pPr>
+      <w:r>
+        <w:rPr>
+          <w:rFonts w:ascii="Times New Roman" w:hAnsi="Times New Roman" w:cs="Times New Roman"/>
+          <w:color w:val="000000" w:themeColor="text1"/>
+          <w:sz w:val="24"/>
+        </w:rPr>
+        <w:t xml:space="preserve">Notre application </w:t>
+      </w:r>
+      <w:r>
+        <w:rPr>
+          <w:rFonts w:ascii="Times New Roman" w:hAnsi="Times New Roman" w:cs="Times New Roman"/>
+          <w:color w:val="000000" w:themeColor="text1"/>
+          <w:sz w:val="24"/>
+        </w:rPr>
+        <w:t xml:space="preserve">de </w:t>
+      </w:r>
+      <w:r>
+        <w:rPr>
+          <w:rFonts w:ascii="Times New Roman" w:hAnsi="Times New Roman" w:cs="Times New Roman"/>
           <w:i/>
           <w:color w:val="000000" w:themeColor="text1"/>
           <w:sz w:val="24"/>
         </w:rPr>
-        <w:t>player</w:t>
-      </w:r>
-      <w:bookmarkEnd w:id="2"/>
-    </w:p>
-    <w:p>
-      <w:pPr>
-        <w:rPr>
-          <w:rFonts w:ascii="Times New Roman" w:hAnsi="Times New Roman" w:cs="Times New Roman"/>
-          <w:color w:val="000000" w:themeColor="text1"/>
-          <w:sz w:val="24"/>
-        </w:rPr>
-      </w:pPr>
-      <w:r>
-        <w:rPr>
-          <w:rFonts w:ascii="Times New Roman" w:hAnsi="Times New Roman" w:cs="Times New Roman"/>
-          <w:color w:val="000000" w:themeColor="text1"/>
-          <w:sz w:val="24"/>
+        <w:t>music player</w:t>
+      </w:r>
+      <w:r>
+        <w:rPr>
+          <w:rFonts w:ascii="Times New Roman" w:hAnsi="Times New Roman" w:cs="Times New Roman"/>
+          <w:color w:val="000000" w:themeColor="text1"/>
+          <w:sz w:val="24"/>
+        </w:rPr>
+        <w:t xml:space="preserve"> consiste en une radio permettant aux utilisateurs </w:t>
+      </w:r>
+      <w:r>
+        <w:rPr>
+          <w:rFonts w:ascii="Times New Roman" w:hAnsi="Times New Roman" w:cs="Times New Roman"/>
+          <w:color w:val="000000" w:themeColor="text1"/>
+          <w:sz w:val="24"/>
+        </w:rPr>
+        <w:t xml:space="preserve">d’écoutant de la musique tout en participant au vote des chansons préférées. Les utilisateurs peuvent </w:t>
+      </w:r>
+      <w:r>
+        <w:rPr>
+          <w:rFonts w:ascii="Times New Roman" w:hAnsi="Times New Roman" w:cs="Times New Roman"/>
+          <w:color w:val="000000" w:themeColor="text1"/>
+          <w:sz w:val="24"/>
+        </w:rPr>
+        <w:t>choisir</w:t>
+      </w:r>
+      <w:r>
+        <w:rPr>
+          <w:rFonts w:ascii="Times New Roman" w:hAnsi="Times New Roman" w:cs="Times New Roman"/>
+          <w:color w:val="000000" w:themeColor="text1"/>
+          <w:sz w:val="24"/>
+        </w:rPr>
+        <w:t xml:space="preserve"> des chansons dans le « catalogue »</w:t>
+      </w:r>
+      <w:r>
+        <w:rPr>
+          <w:rFonts w:ascii="Times New Roman" w:hAnsi="Times New Roman" w:cs="Times New Roman"/>
+          <w:color w:val="000000" w:themeColor="text1"/>
+          <w:sz w:val="24"/>
+        </w:rPr>
+        <w:t xml:space="preserve">, </w:t>
+      </w:r>
+      <w:r>
+        <w:rPr>
+          <w:rFonts w:ascii="Times New Roman" w:hAnsi="Times New Roman" w:cs="Times New Roman"/>
+          <w:color w:val="000000" w:themeColor="text1"/>
+          <w:sz w:val="24"/>
+        </w:rPr>
+        <w:t xml:space="preserve">les ajouter dans la « playlist », </w:t>
+      </w:r>
+      <w:r>
+        <w:rPr>
+          <w:rFonts w:ascii="Times New Roman" w:hAnsi="Times New Roman" w:cs="Times New Roman"/>
+          <w:color w:val="000000" w:themeColor="text1"/>
+          <w:sz w:val="24"/>
+        </w:rPr>
+        <w:t xml:space="preserve">voter les chansons dans la « playlist », écouter ou non des chansons. </w:t>
+      </w:r>
+    </w:p>
+    <w:p>
+      <w:pPr>
+        <w:tabs>
+          <w:tab w:val="left" w:pos="1029"/>
+        </w:tabs>
+        <w:rPr>
+          <w:rFonts w:ascii="Times New Roman" w:hAnsi="Times New Roman" w:cs="Times New Roman"/>
+          <w:color w:val="000000" w:themeColor="text1"/>
+          <w:sz w:val="24"/>
+        </w:rPr>
+      </w:pPr>
+      <w:r>
+        <w:rPr>
+          <w:rFonts w:ascii="Times New Roman" w:hAnsi="Times New Roman" w:cs="Times New Roman"/>
+          <w:color w:val="000000" w:themeColor="text1"/>
+          <w:sz w:val="24"/>
+          <w:highlight w:val="yellow"/>
         </w:rPr>
         <w:t>(…)</w:t>
       </w:r>
@@ -1815,25 +1912,6 @@
       <w:pPr>
         <w:rPr>
           <w:rFonts w:ascii="Times New Roman" w:hAnsi="Times New Roman" w:cs="Times New Roman"/>
-          <w:b/>
-          <w:color w:val="000000" w:themeColor="text1"/>
-          <w:sz w:val="24"/>
-        </w:rPr>
-      </w:pPr>
-      <w:r>
-        <w:rPr>
-          <w:rFonts w:ascii="Times New Roman" w:hAnsi="Times New Roman" w:cs="Times New Roman"/>
-          <w:b/>
-          <w:color w:val="000000" w:themeColor="text1"/>
-          <w:sz w:val="24"/>
-        </w:rPr>
-        <w:t>Système de votes</w:t>
-      </w:r>
-    </w:p>
-    <w:p>
-      <w:pPr>
-        <w:rPr>
-          <w:rFonts w:ascii="Times New Roman" w:hAnsi="Times New Roman" w:cs="Times New Roman"/>
           <w:color w:val="000000" w:themeColor="text1"/>
           <w:sz w:val="24"/>
         </w:rPr>
@@ -1848,7 +1926,7 @@
           <w:sz w:val="24"/>
         </w:rPr>
       </w:pPr>
-      <w:bookmarkStart w:id="3" w:name="_Toc417058952"/>
+      <w:bookmarkStart w:id="3" w:name="_Toc417248556"/>
       <w:r>
         <w:rPr>
           <w:b/>
@@ -1877,6 +1955,11 @@
     </w:p>
     <w:p>
       <w:pPr>
+        <w:tabs>
+          <w:tab w:val="left" w:pos="2431"/>
+        </w:tabs>
+        <w:spacing w:before="120" w:after="120" w:line="360" w:lineRule="auto"/>
+        <w:jc w:val="both"/>
         <w:rPr>
           <w:rFonts w:ascii="Times New Roman" w:hAnsi="Times New Roman" w:cs="Times New Roman"/>
           <w:color w:val="000000" w:themeColor="text1"/>
@@ -1891,9 +1974,19 @@
         </w:rPr>
         <w:t>(…)</w:t>
       </w:r>
-    </w:p>
-    <w:p>
-      <w:pPr>
+      <w:r>
+        <w:rPr>
+          <w:rFonts w:ascii="Times New Roman" w:hAnsi="Times New Roman" w:cs="Times New Roman"/>
+          <w:color w:val="000000" w:themeColor="text1"/>
+          <w:sz w:val="24"/>
+        </w:rPr>
+        <w:tab/>
+      </w:r>
+    </w:p>
+    <w:p>
+      <w:pPr>
+        <w:spacing w:before="120" w:after="120" w:line="360" w:lineRule="auto"/>
+        <w:jc w:val="both"/>
         <w:rPr>
           <w:rFonts w:ascii="Times New Roman" w:hAnsi="Times New Roman" w:cs="Times New Roman"/>
           <w:color w:val="000000" w:themeColor="text1"/>
@@ -1927,7 +2020,7 @@
           <w:sz w:val="24"/>
         </w:rPr>
       </w:pPr>
-      <w:bookmarkStart w:id="4" w:name="_Toc417058953"/>
+      <w:bookmarkStart w:id="4" w:name="_Toc417248557"/>
       <w:r>
         <w:rPr>
           <w:b/>
@@ -1960,10 +2053,73 @@
         </w:rPr>
         <w:t>Synchronisation des chansons</w:t>
       </w:r>
+      <w:r>
+        <w:rPr>
+          <w:b/>
+          <w:color w:val="000000" w:themeColor="text1"/>
+          <w:sz w:val="24"/>
+        </w:rPr>
+        <w:t xml:space="preserve"> et système de votes</w:t>
+      </w:r>
       <w:bookmarkEnd w:id="4"/>
     </w:p>
     <w:p>
       <w:pPr>
+        <w:spacing w:before="120" w:line="360" w:lineRule="auto"/>
+        <w:jc w:val="both"/>
+        <w:rPr>
+          <w:rFonts w:ascii="Times New Roman" w:hAnsi="Times New Roman" w:cs="Times New Roman"/>
+          <w:color w:val="000000" w:themeColor="text1"/>
+          <w:sz w:val="24"/>
+        </w:rPr>
+      </w:pPr>
+      <w:r>
+        <w:rPr>
+          <w:rFonts w:ascii="Times New Roman" w:hAnsi="Times New Roman" w:cs="Times New Roman"/>
+          <w:color w:val="000000" w:themeColor="text1"/>
+          <w:sz w:val="24"/>
+        </w:rPr>
+        <w:t xml:space="preserve">En </w:t>
+      </w:r>
+      <w:r>
+        <w:rPr>
+          <w:rFonts w:ascii="Times New Roman" w:hAnsi="Times New Roman" w:cs="Times New Roman"/>
+          <w:color w:val="000000" w:themeColor="text1"/>
+          <w:sz w:val="24"/>
+        </w:rPr>
+        <w:t>arrivant sur</w:t>
+      </w:r>
+      <w:bookmarkStart w:id="5" w:name="_GoBack"/>
+      <w:bookmarkEnd w:id="5"/>
+      <w:r>
+        <w:rPr>
+          <w:rFonts w:ascii="Times New Roman" w:hAnsi="Times New Roman" w:cs="Times New Roman"/>
+          <w:color w:val="000000" w:themeColor="text1"/>
+          <w:sz w:val="24"/>
+        </w:rPr>
+        <w:t xml:space="preserve"> la page d’accueil, la chanson est lancée automatiquement</w:t>
+      </w:r>
+      <w:r>
+        <w:rPr>
+          <w:rFonts w:ascii="Times New Roman" w:hAnsi="Times New Roman" w:cs="Times New Roman"/>
+          <w:color w:val="000000" w:themeColor="text1"/>
+          <w:sz w:val="24"/>
+        </w:rPr>
+        <w:t xml:space="preserve"> et elle est la chanson la plus votée pour le moment et a été stockée sur le serveur</w:t>
+      </w:r>
+      <w:r>
+        <w:rPr>
+          <w:rFonts w:ascii="Times New Roman" w:hAnsi="Times New Roman" w:cs="Times New Roman"/>
+          <w:color w:val="000000" w:themeColor="text1"/>
+          <w:sz w:val="24"/>
+        </w:rPr>
+        <w:t xml:space="preserve">. </w:t>
+      </w:r>
+    </w:p>
+    <w:p>
+      <w:pPr>
+        <w:spacing w:before="120" w:line="360" w:lineRule="auto"/>
+        <w:jc w:val="both"/>
         <w:rPr>
           <w:rFonts w:ascii="Times New Roman" w:hAnsi="Times New Roman" w:cs="Times New Roman"/>
           <w:color w:val="000000" w:themeColor="text1"/>
@@ -1978,13 +2134,6 @@
         </w:rPr>
         <w:t>(…)</w:t>
       </w:r>
-    </w:p>
-    <w:p>
-      <w:pPr>
-        <w:rPr>
-          <w:color w:val="000000" w:themeColor="text1"/>
-        </w:rPr>
-      </w:pPr>
     </w:p>
     <w:p>
       <w:pPr>
@@ -1998,7 +2147,7 @@
           <w:color w:val="000000" w:themeColor="text1"/>
         </w:rPr>
       </w:pPr>
-      <w:bookmarkStart w:id="5" w:name="_Toc417058954"/>
+      <w:bookmarkStart w:id="6" w:name="_Toc417248558"/>
       <w:r>
         <w:rPr>
           <w:b/>
@@ -2006,7 +2155,7 @@
         </w:rPr>
         <w:t>Réalisation du prototype</w:t>
       </w:r>
-      <w:bookmarkEnd w:id="5"/>
+      <w:bookmarkEnd w:id="6"/>
     </w:p>
     <w:p>
       <w:pPr>
@@ -2017,7 +2166,7 @@
           <w:sz w:val="24"/>
         </w:rPr>
       </w:pPr>
-      <w:bookmarkStart w:id="6" w:name="_Toc417058955"/>
+      <w:bookmarkStart w:id="7" w:name="_Toc417248559"/>
       <w:r>
         <w:rPr>
           <w:b/>
@@ -2034,7 +2183,7 @@
         </w:rPr>
         <w:t>Technologies utilisées</w:t>
       </w:r>
-      <w:bookmarkEnd w:id="6"/>
+      <w:bookmarkEnd w:id="7"/>
       <w:r>
         <w:rPr>
           <w:b/>
@@ -2256,23 +2405,7 @@
           <w:color w:val="000000" w:themeColor="text1"/>
           <w:sz w:val="24"/>
         </w:rPr>
-        <w:t xml:space="preserve">En effet, nous disposons d’une page d’index avec les codes scripts qui dirige les deux interfaces </w:t>
-      </w:r>
-      <w:r>
-        <w:rPr>
-          <w:rFonts w:ascii="Times New Roman" w:hAnsi="Times New Roman" w:cs="Times New Roman"/>
-          <w:color w:val="000000" w:themeColor="text1"/>
-          <w:sz w:val="24"/>
-        </w:rPr>
-        <w:t>« playlist » et « catalogue »</w:t>
-      </w:r>
-      <w:r>
-        <w:rPr>
-          <w:rFonts w:ascii="Times New Roman" w:hAnsi="Times New Roman" w:cs="Times New Roman"/>
-          <w:color w:val="000000" w:themeColor="text1"/>
-          <w:sz w:val="24"/>
-        </w:rPr>
-        <w:t xml:space="preserve">. L’utilisation du </w:t>
+        <w:t xml:space="preserve">En effet, nous disposons d’une page d’index avec les codes scripts qui dirige les deux interfaces « playlist » et « catalogue ». L’utilisation du </w:t>
       </w:r>
       <w:r>
         <w:rPr>
@@ -2320,17 +2453,7 @@
           <w:color w:val="000000" w:themeColor="text1"/>
           <w:sz w:val="24"/>
         </w:rPr>
-        <w:t xml:space="preserve">, </w:t>
-      </w:r>
-      <w:r>
-        <w:rPr>
-          <w:rFonts w:ascii="Times New Roman" w:hAnsi="Times New Roman" w:cs="Times New Roman"/>
-          <w:b/>
-          <w:i/>
-          <w:color w:val="000000" w:themeColor="text1"/>
-          <w:sz w:val="24"/>
-        </w:rPr>
-        <w:t>Angular JS, JQuery</w:t>
+        <w:t>, Angular JS, JQuery</w:t>
       </w:r>
       <w:r>
         <w:rPr>
@@ -2393,23 +2516,16 @@
           <w:color w:val="000000" w:themeColor="text1"/>
           <w:sz w:val="24"/>
         </w:rPr>
-        <w:t xml:space="preserve">, </w:t>
-      </w:r>
-      <w:r>
-        <w:rPr>
-          <w:rFonts w:ascii="Times New Roman" w:hAnsi="Times New Roman" w:cs="Times New Roman"/>
-          <w:color w:val="000000" w:themeColor="text1"/>
-          <w:sz w:val="24"/>
-        </w:rPr>
-        <w:t>langage de programmation de scripts orienté objet</w:t>
-      </w:r>
-      <w:r>
-        <w:rPr>
-          <w:rFonts w:ascii="Times New Roman" w:hAnsi="Times New Roman" w:cs="Times New Roman"/>
-          <w:color w:val="000000" w:themeColor="text1"/>
-          <w:sz w:val="24"/>
-        </w:rPr>
-        <w:t>, est primordiale dans notre projet. Ce langage nous a permis d’écrire du code source en créant des fonctions et des évènements</w:t>
+        <w:t xml:space="preserve">, langage de programmation de scripts orienté objet, est primordiale dans notre projet. Ce langage nous a permis d’écrire du code source en créant des fonctions et </w:t>
+      </w:r>
+      <w:r>
+        <w:rPr>
+          <w:rFonts w:ascii="Times New Roman" w:hAnsi="Times New Roman" w:cs="Times New Roman"/>
+          <w:color w:val="000000" w:themeColor="text1"/>
+          <w:sz w:val="24"/>
+        </w:rPr>
+        <w:lastRenderedPageBreak/>
+        <w:t>des évènements</w:t>
       </w:r>
       <w:r>
         <w:rPr>
@@ -2450,15 +2566,7 @@
           <w:color w:val="000000" w:themeColor="text1"/>
           <w:sz w:val="24"/>
         </w:rPr>
-        <w:t xml:space="preserve">Nous </w:t>
-      </w:r>
-      <w:r>
-        <w:rPr>
-          <w:rFonts w:ascii="Times New Roman" w:hAnsi="Times New Roman" w:cs="Times New Roman"/>
-          <w:color w:val="000000" w:themeColor="text1"/>
-          <w:sz w:val="24"/>
-        </w:rPr>
-        <w:t xml:space="preserve">avons également utilisé </w:t>
+        <w:t xml:space="preserve">Nous avons également utilisé </w:t>
       </w:r>
       <w:r>
         <w:rPr>
@@ -2492,15 +2600,7 @@
           <w:color w:val="000000" w:themeColor="text1"/>
           <w:sz w:val="24"/>
         </w:rPr>
-        <w:t xml:space="preserve"> qui ser</w:t>
-      </w:r>
-      <w:r>
-        <w:rPr>
-          <w:rFonts w:ascii="Times New Roman" w:hAnsi="Times New Roman" w:cs="Times New Roman"/>
-          <w:color w:val="000000" w:themeColor="text1"/>
-          <w:sz w:val="24"/>
-        </w:rPr>
-        <w:t xml:space="preserve">t à faciliter l’écriture des scripts. </w:t>
+        <w:t xml:space="preserve"> qui sert à faciliter l’écriture des scripts. </w:t>
       </w:r>
     </w:p>
     <w:p>
@@ -2691,7 +2791,6 @@
           <w:sz w:val="24"/>
           <w:highlight w:val="yellow"/>
         </w:rPr>
-        <w:lastRenderedPageBreak/>
         <w:t>(…)</w:t>
       </w:r>
     </w:p>
@@ -3029,7 +3128,7 @@
           <w:sz w:val="24"/>
         </w:rPr>
       </w:pPr>
-      <w:bookmarkStart w:id="7" w:name="_Toc417058956"/>
+      <w:bookmarkStart w:id="8" w:name="_Toc417248560"/>
       <w:r>
         <w:rPr>
           <w:b/>
@@ -3046,7 +3145,7 @@
         </w:rPr>
         <w:t>Principes ergonomiques</w:t>
       </w:r>
-      <w:bookmarkEnd w:id="7"/>
+      <w:bookmarkEnd w:id="8"/>
     </w:p>
     <w:p>
       <w:r>
@@ -3437,7 +3536,7 @@
           <w:color w:val="000000" w:themeColor="text1"/>
         </w:rPr>
       </w:pPr>
-      <w:bookmarkStart w:id="8" w:name="_Toc417058957"/>
+      <w:bookmarkStart w:id="9" w:name="_Toc417248561"/>
       <w:r>
         <w:rPr>
           <w:b/>
@@ -3445,7 +3544,7 @@
         </w:rPr>
         <w:t>Répartition du travail</w:t>
       </w:r>
-      <w:bookmarkEnd w:id="8"/>
+      <w:bookmarkEnd w:id="9"/>
     </w:p>
     <w:p>
       <w:pPr>
@@ -3471,8 +3570,6 @@
         </w:rPr>
         <w:t>...)</w:t>
       </w:r>
-      <w:bookmarkStart w:id="9" w:name="_GoBack"/>
-      <w:bookmarkEnd w:id="9"/>
     </w:p>
     <w:p>
       <w:pPr>
@@ -3494,12 +3591,13 @@
           <w:color w:val="000000" w:themeColor="text1"/>
         </w:rPr>
       </w:pPr>
-      <w:bookmarkStart w:id="10" w:name="_Toc417058958"/>
-      <w:r>
-        <w:rPr>
-          <w:b/>
-          <w:color w:val="000000" w:themeColor="text1"/>
-        </w:rPr>
+      <w:bookmarkStart w:id="10" w:name="_Toc417248562"/>
+      <w:r>
+        <w:rPr>
+          <w:b/>
+          <w:color w:val="000000" w:themeColor="text1"/>
+        </w:rPr>
+        <w:lastRenderedPageBreak/>
         <w:t>Révolutions</w:t>
       </w:r>
       <w:bookmarkEnd w:id="10"/>
@@ -3579,7 +3677,7 @@
           <w:color w:val="000000" w:themeColor="text1"/>
         </w:rPr>
       </w:pPr>
-      <w:bookmarkStart w:id="11" w:name="_Toc417058959"/>
+      <w:bookmarkStart w:id="11" w:name="_Toc417248563"/>
       <w:r>
         <w:rPr>
           <w:b/>
@@ -3639,7 +3737,7 @@
           <w:color w:val="000000" w:themeColor="text1"/>
         </w:rPr>
       </w:pPr>
-      <w:bookmarkStart w:id="12" w:name="_Toc417058960"/>
+      <w:bookmarkStart w:id="12" w:name="_Toc417248564"/>
       <w:r>
         <w:rPr>
           <w:rStyle w:val="Titre1Car"/>
@@ -4888,7 +4986,7 @@
 </file>
 
 <file path=customXml/itemProps1.xml><?xml version="1.0" encoding="utf-8"?>
-<ds:datastoreItem xmlns:ds="http://schemas.openxmlformats.org/officeDocument/2006/customXml" ds:itemID="{84DD6474-C5E4-4B43-9937-C602F6E25EF1}">
+<ds:datastoreItem xmlns:ds="http://schemas.openxmlformats.org/officeDocument/2006/customXml" ds:itemID="{CCCD6A73-5B05-44AC-8FCB-B1B8DF8DF838}">
   <ds:schemaRefs>
     <ds:schemaRef ds:uri="http://schemas.openxmlformats.org/officeDocument/2006/bibliography"/>
   </ds:schemaRefs>

</xml_diff>